<commit_message>
Updated Code and Presentation
</commit_message>
<xml_diff>
--- a/rpi_software/Python GUI Essentials.docx
+++ b/rpi_software/Python GUI Essentials.docx
@@ -72,34 +72,17 @@
           <w:u w:val="single"/>
         </w:rPr>
       </w:pPr>
-      <w:proofErr w:type="spellStart"/>
       <w:r>
         <w:rPr>
           <w:b/>
           <w:u w:val="single"/>
         </w:rPr>
-        <w:t>Kivy</w:t>
+        <w:t>Kivy Links:</w:t>
       </w:r>
-      <w:proofErr w:type="spellEnd"/>
+    </w:p>
+    <w:p>
       <w:r>
-        <w:rPr>
-          <w:b/>
-          <w:u w:val="single"/>
-        </w:rPr>
-        <w:t xml:space="preserve"> Links:</w:t>
-      </w:r>
-    </w:p>
-    <w:p>
-      <w:r>
-        <w:t xml:space="preserve">Installing </w:t>
-      </w:r>
-      <w:proofErr w:type="spellStart"/>
-      <w:r>
-        <w:t>Kivy</w:t>
-      </w:r>
-      <w:proofErr w:type="spellEnd"/>
-      <w:r>
-        <w:t xml:space="preserve"> RPI3: </w:t>
+        <w:t xml:space="preserve">Installing Kivy RPI3: </w:t>
       </w:r>
       <w:hyperlink r:id="rId5" w:history="1">
         <w:r>
@@ -153,40 +136,27 @@
         </w:r>
       </w:hyperlink>
     </w:p>
-    <w:bookmarkStart w:id="0" w:name="_GoBack"/>
-    <w:bookmarkEnd w:id="0"/>
-    <w:p>
-      <w:r>
-        <w:fldChar w:fldCharType="begin"/>
-      </w:r>
-      <w:r>
-        <w:instrText xml:space="preserve"> HYPERLINK "</w:instrText>
-      </w:r>
-      <w:r>
-        <w:instrText>https://www.learnopencv.com/read-write-and-display-a-video-using-opencv-cpp-python/</w:instrText>
-      </w:r>
-      <w:r>
-        <w:instrText xml:space="preserve">" </w:instrText>
-      </w:r>
-      <w:r>
-        <w:fldChar w:fldCharType="separate"/>
-      </w:r>
-      <w:r>
+    <w:p>
+      <w:hyperlink r:id="rId10" w:history="1">
+        <w:r>
+          <w:rPr>
+            <w:rStyle w:val="Hyperlink"/>
+          </w:rPr>
+          <w:t>https://www.learnopencv.com/read-write-and-display-a-video-using-opencv-cpp-python/</w:t>
+        </w:r>
+      </w:hyperlink>
+    </w:p>
+    <w:p/>
+    <w:p>
+      <w:pPr>
         <w:rPr>
           <w:rStyle w:val="Hyperlink"/>
         </w:rPr>
-        <w:t>https://www.learnopencv.com/read-write-and-display-a-video-using-opencv-cpp-python/</w:t>
-      </w:r>
-      <w:r>
-        <w:fldChar w:fldCharType="end"/>
-      </w:r>
-    </w:p>
-    <w:p/>
-    <w:p>
+      </w:pPr>
       <w:r>
         <w:t xml:space="preserve">Images: </w:t>
       </w:r>
-      <w:hyperlink r:id="rId10" w:history="1">
+      <w:hyperlink r:id="rId11" w:history="1">
         <w:r>
           <w:rPr>
             <w:rStyle w:val="Hyperlink"/>
@@ -195,6 +165,37 @@
         </w:r>
       </w:hyperlink>
     </w:p>
+    <w:p>
+      <w:hyperlink r:id="rId12" w:history="1">
+        <w:r>
+          <w:rPr>
+            <w:rStyle w:val="Hyperlink"/>
+          </w:rPr>
+          <w:t>https://kivy.org/docs/guide/events.html</w:t>
+        </w:r>
+      </w:hyperlink>
+    </w:p>
+    <w:p>
+      <w:hyperlink r:id="rId13" w:history="1">
+        <w:r>
+          <w:rPr>
+            <w:rStyle w:val="Hyperlink"/>
+          </w:rPr>
+          <w:t>https://stackoverflow.com/questions/35391455/kivy-change-a-video-source-using-button</w:t>
+        </w:r>
+      </w:hyperlink>
+    </w:p>
+    <w:p>
+      <w:hyperlink r:id="rId14" w:history="1">
+        <w:r>
+          <w:rPr>
+            <w:rStyle w:val="Hyperlink"/>
+          </w:rPr>
+          <w:t>https://stackoverflow.com/questions/14699280/switching-kivy-widgets</w:t>
+        </w:r>
+      </w:hyperlink>
+    </w:p>
+    <w:p/>
     <w:p/>
     <w:p>
       <w:pPr>
@@ -212,7 +213,7 @@
       </w:r>
     </w:p>
     <w:p>
-      <w:hyperlink r:id="rId11" w:history="1">
+      <w:hyperlink r:id="rId15" w:history="1">
         <w:r>
           <w:rPr>
             <w:rStyle w:val="Hyperlink"/>
@@ -222,7 +223,7 @@
       </w:hyperlink>
     </w:p>
     <w:p>
-      <w:hyperlink r:id="rId12" w:history="1">
+      <w:hyperlink r:id="rId16" w:history="1">
         <w:r>
           <w:rPr>
             <w:rStyle w:val="Hyperlink"/>
@@ -232,7 +233,7 @@
       </w:hyperlink>
     </w:p>
     <w:p>
-      <w:hyperlink r:id="rId13" w:history="1">
+      <w:hyperlink r:id="rId17" w:history="1">
         <w:r>
           <w:rPr>
             <w:rStyle w:val="Hyperlink"/>
@@ -242,6 +243,68 @@
       </w:hyperlink>
     </w:p>
     <w:p/>
+    <w:p>
+      <w:pPr>
+        <w:rPr>
+          <w:b/>
+          <w:u w:val="single"/>
+        </w:rPr>
+      </w:pPr>
+      <w:r>
+        <w:rPr>
+          <w:b/>
+          <w:u w:val="single"/>
+        </w:rPr>
+        <w:t>Microsoft Cognitive</w:t>
+      </w:r>
+    </w:p>
+    <w:p>
+      <w:hyperlink r:id="rId18" w:history="1">
+        <w:r>
+          <w:rPr>
+            <w:rStyle w:val="Hyperlink"/>
+          </w:rPr>
+          <w:t>https://docs.microsoft.com/en-us/azure/cognitive-services/face/face-api-how-to-topics/how-to-add-faces</w:t>
+        </w:r>
+      </w:hyperlink>
+    </w:p>
+    <w:p>
+      <w:hyperlink r:id="rId19" w:history="1">
+        <w:r>
+          <w:rPr>
+            <w:rStyle w:val="Hyperlink"/>
+          </w:rPr>
+          <w:t>https://docs.microsoft.com/en-us/azure/cognitive-services/face/face-api-how-to-topics/how-to-use-large-scale</w:t>
+        </w:r>
+      </w:hyperlink>
+    </w:p>
+    <w:p>
+      <w:hyperlink r:id="rId20" w:history="1">
+        <w:r>
+          <w:rPr>
+            <w:rStyle w:val="Hyperlink"/>
+          </w:rPr>
+          <w:t>https://westus.dev.cognitive.microsoft.com/docs/services/563879b61984550e40cbbe8d/operations/563879b61984550f30395237</w:t>
+        </w:r>
+      </w:hyperlink>
+    </w:p>
+    <w:p/>
+    <w:p/>
+    <w:p/>
+    <w:p>
+      <w:hyperlink r:id="rId21" w:history="1">
+        <w:r>
+          <w:rPr>
+            <w:rStyle w:val="Hyperlink"/>
+          </w:rPr>
+          <w:t>https://cloud.google.com/appengine/docs/standard/python/images/</w:t>
+        </w:r>
+      </w:hyperlink>
+    </w:p>
+    <w:p>
+      <w:bookmarkStart w:id="0" w:name="_GoBack"/>
+      <w:bookmarkEnd w:id="0"/>
+    </w:p>
     <w:sectPr>
       <w:pgSz w:w="12240" w:h="15840"/>
       <w:pgMar w:top="1440" w:right="1440" w:bottom="1440" w:left="1440" w:header="720" w:footer="720" w:gutter="0"/>

</xml_diff>